<commit_message>
Included responses to design challenge questions
</commit_message>
<xml_diff>
--- a/Design Challenge Notes.docx
+++ b/Design Challenge Notes.docx
@@ -31,7 +31,12 @@
     </w:p>
     <w:p>
       <w:r>
-        <w:t xml:space="preserve">MQA (Medicare Quality Assurance) is highly modular, calling many utility subprograms each of which has its own unique record copybook(s).  The MQA system receives claims from MQR (Medicare Quality Release), the CMS Claim Receipt and Control system, which reformats CWF (Common Working File) host claims from fixed to variable format, applies data-cleansing to all fields, synthesizes many fields, prepends a 49-byte header, and combines all host site daily transmittals into a single claim file.  </w:t>
+        <w:t>MQA (Medicare Quality Assurance) is highly modular, calling many utility subprograms each of which has its own unique record copybook(s).  The MQA system receives claims from MQR (Medicare Quality Release), the CMS Claim Receipt and Control system, which</w:t>
+      </w:r>
+      <w:bookmarkStart w:id="0" w:name="_GoBack"/>
+      <w:bookmarkEnd w:id="0"/>
+      <w:r>
+        <w:t xml:space="preserve"> reformats CWF (Common Working File) host claims from fixed to variable format, applies data-cleansing to all fields, synthesizes many fields, prepends a 49-byte header, and combines all host site daily transmittals into a single claim file.  </w:t>
       </w:r>
     </w:p>
     <w:p>
@@ -699,8 +704,8 @@
         </w:pBdr>
         <w:spacing w:after="0"/>
       </w:pPr>
-      <w:bookmarkStart w:id="0" w:name="_heading=h.gjdgxs" w:colFirst="0" w:colLast="0"/>
-      <w:bookmarkEnd w:id="0"/>
+      <w:bookmarkStart w:id="1" w:name="_heading=h.gjdgxs" w:colFirst="0" w:colLast="0"/>
+      <w:bookmarkEnd w:id="1"/>
       <w:r>
         <w:rPr>
           <w:color w:val="000000"/>
@@ -887,8 +892,6 @@
       <w:r>
         <w:t>HCPC_LINKED_LIST.BIN.</w:t>
       </w:r>
-      <w:bookmarkStart w:id="1" w:name="_GoBack"/>
-      <w:bookmarkEnd w:id="1"/>
     </w:p>
     <w:p>
       <w:pPr>
@@ -937,8 +940,222 @@
     <w:p/>
     <w:p>
       <w:pPr>
+        <w:rPr>
+          <w:rFonts w:asciiTheme="majorHAnsi" w:eastAsiaTheme="majorEastAsia" w:hAnsiTheme="majorHAnsi" w:cstheme="majorBidi"/>
+          <w:color w:val="2E74B5" w:themeColor="accent1" w:themeShade="BF"/>
+          <w:sz w:val="26"/>
+          <w:szCs w:val="26"/>
+        </w:rPr>
+      </w:pPr>
+      <w:r>
+        <w:br w:type="page"/>
+      </w:r>
+    </w:p>
+    <w:p>
+      <w:pPr>
+        <w:pStyle w:val="Heading2"/>
+      </w:pPr>
+      <w:r>
+        <w:lastRenderedPageBreak/>
+        <w:t>Additional Notes</w:t>
+      </w:r>
+    </w:p>
+    <w:p>
+      <w:r>
+        <w:rPr>
+          <w:b/>
+        </w:rPr>
+        <w:t>Question</w:t>
+      </w:r>
+      <w:r>
+        <w:t xml:space="preserve">: (for Home Health Demo Readme) </w:t>
+      </w:r>
+      <w:r>
+        <w:t>What is the definition of milieu here?</w:t>
+      </w:r>
+    </w:p>
+    <w:p>
+      <w:r>
+        <w:rPr>
+          <w:b/>
+        </w:rPr>
+        <w:t>Response</w:t>
+      </w:r>
+      <w:r>
+        <w:t xml:space="preserve">: </w:t>
+      </w:r>
+    </w:p>
+    <w:p>
+      <w:pPr>
+        <w:spacing w:after="200"/>
+      </w:pPr>
+      <w:r>
+        <w:t xml:space="preserve">For the purposes of the exercise it is important for the program to provide </w:t>
+      </w:r>
+      <w:r>
+        <w:rPr>
+          <w:i/>
+        </w:rPr>
+        <w:t>comparable</w:t>
+      </w:r>
+      <w:r>
+        <w:t xml:space="preserve"> functionality (such as specifying date, input and output data file names and test mode/run override).  It is not necessary to mimic mainframe parameters specific to the application.</w:t>
+      </w:r>
+    </w:p>
+    <w:p>
+      <w:pPr>
+        <w:spacing w:after="200"/>
+      </w:pPr>
+      <w:r>
+        <w:t>“PARM='</w:t>
+      </w:r>
+      <w:proofErr w:type="gramStart"/>
+      <w:r>
+        <w:t>MQAHHAB,MQAPHHAB</w:t>
+      </w:r>
+      <w:proofErr w:type="gramEnd"/>
+      <w:r>
+        <w:t xml:space="preserve">,PS040.S*=20190729-99999999” </w:t>
+      </w:r>
+      <w:r>
+        <w:rPr>
+          <w:i/>
+        </w:rPr>
+        <w:t>milieu</w:t>
+      </w:r>
+      <w:r>
+        <w:t xml:space="preserve"> refers to the string “MQAHHAB MQAPHHAB, PS040, S1 (or S*) which follow an MQA production standard to define (for displaying report </w:t>
+      </w:r>
+      <w:proofErr w:type="spellStart"/>
+      <w:r>
+        <w:t>sysouts</w:t>
+      </w:r>
+      <w:proofErr w:type="spellEnd"/>
+      <w:r>
+        <w:t xml:space="preserve"> at runtime):</w:t>
+      </w:r>
+    </w:p>
+    <w:p>
+      <w:pPr>
+        <w:spacing w:after="200"/>
+      </w:pPr>
+      <w:r>
+        <w:rPr>
+          <w:b/>
+        </w:rPr>
+        <w:t>SYSTEM</w:t>
+      </w:r>
+      <w:r>
+        <w:t>: MQAHHAB</w:t>
+      </w:r>
+    </w:p>
+    <w:p>
+      <w:pPr>
+        <w:spacing w:after="200"/>
+      </w:pPr>
+      <w:r>
+        <w:rPr>
+          <w:b/>
+        </w:rPr>
+        <w:t>PROGRAM</w:t>
+      </w:r>
+      <w:r>
+        <w:t>: MQAPHHAB</w:t>
+      </w:r>
+    </w:p>
+    <w:p>
+      <w:pPr>
+        <w:spacing w:after="200"/>
+      </w:pPr>
+      <w:r>
+        <w:t>J</w:t>
+      </w:r>
+      <w:r>
+        <w:rPr>
+          <w:b/>
+        </w:rPr>
+        <w:t>CL STEP</w:t>
+      </w:r>
+      <w:r>
+        <w:t>: PS040</w:t>
+      </w:r>
+    </w:p>
+    <w:p>
+      <w:pPr>
+        <w:spacing w:after="200"/>
+        <w:rPr>
+          <w:i/>
+        </w:rPr>
+      </w:pPr>
+      <w:r>
+        <w:rPr>
+          <w:b/>
+        </w:rPr>
+        <w:t>File Segment:</w:t>
+      </w:r>
+      <w:r>
+        <w:t xml:space="preserve"> S1 – MQA claim files are split into 4 ‘segments’ by BENE HICN.  All four are sometimes processing concurrently, using same programs, and their </w:t>
+      </w:r>
+      <w:proofErr w:type="spellStart"/>
+      <w:r>
+        <w:t>jcl</w:t>
+      </w:r>
+      <w:proofErr w:type="spellEnd"/>
+      <w:r>
+        <w:t xml:space="preserve"> is crafted to supply the correct segment to the filenames and </w:t>
+      </w:r>
+      <w:proofErr w:type="spellStart"/>
+      <w:r>
+        <w:t>parms</w:t>
+      </w:r>
+      <w:proofErr w:type="spellEnd"/>
+      <w:r>
+        <w:t xml:space="preserve">. </w:t>
+      </w:r>
+      <w:r>
+        <w:rPr>
+          <w:i/>
+        </w:rPr>
+        <w:t>Note File Segment is not part of this Design Challenge exercise.</w:t>
+      </w:r>
+    </w:p>
+    <w:p>
+      <w:r>
+        <w:rPr>
+          <w:b/>
+        </w:rPr>
+        <w:t>RUN OVERRIDE</w:t>
+      </w:r>
+      <w:r>
+        <w:t>: S</w:t>
+      </w:r>
+      <w:proofErr w:type="gramStart"/>
+      <w:r>
+        <w:t>*  -</w:t>
+      </w:r>
+      <w:proofErr w:type="gramEnd"/>
+      <w:r>
+        <w:t xml:space="preserve"> ‘*’ triggers program ‘test run’ behavior, to output detailed info tracing program logic path and subprogram ‘CALL’ results; a ‘test’ run against 25 claims is feasible.  A ‘test’ run against 6 million claims is not feasible.</w:t>
+      </w:r>
+    </w:p>
+    <w:p>
+      <w:pPr>
         <w:pBdr>
           <w:top w:val="nil"/>
+          <w:left w:val="nil"/>
+          <w:bottom w:val="single" w:sz="12" w:space="1" w:color="auto"/>
+          <w:right w:val="nil"/>
+          <w:between w:val="nil"/>
+        </w:pBdr>
+        <w:spacing w:after="240"/>
+        <w:rPr>
+          <w:color w:val="000000"/>
+        </w:rPr>
+      </w:pPr>
+    </w:p>
+    <w:p>
+      <w:pPr>
+        <w:pBdr>
           <w:left w:val="nil"/>
           <w:bottom w:val="nil"/>
           <w:right w:val="nil"/>
@@ -949,6 +1166,75 @@
           <w:color w:val="000000"/>
         </w:rPr>
       </w:pPr>
+      <w:r>
+        <w:rPr>
+          <w:b/>
+          <w:color w:val="000000"/>
+        </w:rPr>
+        <w:t>Question</w:t>
+      </w:r>
+      <w:r>
+        <w:rPr>
+          <w:color w:val="000000"/>
+        </w:rPr>
+        <w:t xml:space="preserve">: (for Design Challenge Notes) </w:t>
+      </w:r>
+      <w:r>
+        <w:rPr>
+          <w:color w:val="000000"/>
+        </w:rPr>
+        <w:t>Will CMS provide the input and output S3 buckets, or should those be provisioned as part of the solution?</w:t>
+      </w:r>
+    </w:p>
+    <w:p>
+      <w:pPr>
+        <w:pBdr>
+          <w:left w:val="nil"/>
+          <w:bottom w:val="nil"/>
+          <w:right w:val="nil"/>
+          <w:between w:val="nil"/>
+        </w:pBdr>
+        <w:spacing w:after="240"/>
+        <w:rPr>
+          <w:b/>
+          <w:color w:val="000000"/>
+        </w:rPr>
+      </w:pPr>
+      <w:r>
+        <w:rPr>
+          <w:b/>
+          <w:color w:val="000000"/>
+        </w:rPr>
+        <w:t xml:space="preserve">Response: </w:t>
+      </w:r>
+    </w:p>
+    <w:p>
+      <w:pPr>
+        <w:pBdr>
+          <w:left w:val="nil"/>
+          <w:bottom w:val="nil"/>
+          <w:right w:val="nil"/>
+          <w:between w:val="nil"/>
+        </w:pBdr>
+        <w:spacing w:after="240"/>
+        <w:rPr>
+          <w:color w:val="000000"/>
+        </w:rPr>
+      </w:pPr>
+      <w:proofErr w:type="spellStart"/>
+      <w:r>
+        <w:rPr>
+          <w:color w:val="000000"/>
+        </w:rPr>
+        <w:t>The</w:t>
+      </w:r>
+      <w:proofErr w:type="spellEnd"/>
+      <w:r>
+        <w:rPr>
+          <w:color w:val="000000"/>
+        </w:rPr>
+        <w:t xml:space="preserve"> provided solution should provision the input and output S3 buckets.  The solution should provide guidance to the reviewers on how to add files to the input bucket and how to retrieve files from the output bucket.</w:t>
+      </w:r>
     </w:p>
     <w:p>
       <w:pPr>
@@ -1061,7 +1347,7 @@
         <w:noProof/>
       </w:rPr>
       <mc:AlternateContent>
-        <mc:Choice Requires="wpg">
+        <mc:Choice Requires="wps">
           <w:drawing>
             <wp:anchor distT="45720" distB="45720" distL="114300" distR="114300" simplePos="0" relativeHeight="251658240" behindDoc="0" locked="0" layoutInCell="1" hidden="0" allowOverlap="1" wp14:anchorId="23CF8DF1" wp14:editId="6C852419">
               <wp:simplePos x="0" y="0"/>
@@ -1128,47 +1414,36 @@
             </wp:anchor>
           </w:drawing>
         </mc:Choice>
-        <mc:Fallback xmlns:sl="http://schemas.openxmlformats.org/schemaLibrary/2006/main" xmlns:a="http://schemas.openxmlformats.org/drawingml/2006/main" xmlns:pic="http://schemas.openxmlformats.org/drawingml/2006/picture" xmlns:c="http://schemas.openxmlformats.org/drawingml/2006/chart" xmlns:lc="http://schemas.openxmlformats.org/drawingml/2006/lockedCanvas" xmlns:dgm="http://schemas.openxmlformats.org/drawingml/2006/diagram">
-          <w:drawing>
-            <wp:anchor allowOverlap="1" behindDoc="0" distB="45720" distT="45720" distL="114300" distR="114300" hidden="0" layoutInCell="1" locked="0" relativeHeight="0" simplePos="0">
-              <wp:simplePos x="0" y="0"/>
-              <wp:positionH relativeFrom="column">
-                <wp:posOffset>-190499</wp:posOffset>
-              </wp:positionH>
-              <wp:positionV relativeFrom="paragraph">
-                <wp:posOffset>-68579</wp:posOffset>
-              </wp:positionV>
-              <wp:extent cx="842963" cy="304800"/>
-              <wp:effectExtent b="0" l="0" r="0" t="0"/>
-              <wp:wrapSquare wrapText="bothSides" distB="45720" distT="45720" distL="114300" distR="114300"/>
-              <wp:docPr id="218" name="image1.png"/>
-              <a:graphic>
-                <a:graphicData uri="http://schemas.openxmlformats.org/drawingml/2006/picture">
-                  <pic:pic>
-                    <pic:nvPicPr>
-                      <pic:cNvPr id="0" name="image1.png"/>
-                      <pic:cNvPicPr preferRelativeResize="0"/>
-                    </pic:nvPicPr>
-                    <pic:blipFill>
-                      <a:blip r:embed="rId1"/>
-                      <a:srcRect/>
-                      <a:stretch>
-                        <a:fillRect/>
-                      </a:stretch>
-                    </pic:blipFill>
-                    <pic:spPr>
-                      <a:xfrm>
-                        <a:off x="0" y="0"/>
-                        <a:ext cx="842963" cy="304800"/>
-                      </a:xfrm>
-                      <a:prstGeom prst="rect"/>
-                      <a:ln/>
-                    </pic:spPr>
-                  </pic:pic>
-                </a:graphicData>
-              </a:graphic>
-            </wp:anchor>
-          </w:drawing>
+        <mc:Fallback>
+          <w:pict>
+            <v:rect w14:anchorId="23CF8DF1" id="Rectangle 218" o:spid="_x0000_s1026" style="position:absolute;left:0;text-align:left;margin-left:-15pt;margin-top:-5.4pt;width:66.4pt;height:24pt;z-index:251658240;visibility:visible;mso-wrap-style:square;mso-wrap-distance-left:9pt;mso-wrap-distance-top:3.6pt;mso-wrap-distance-right:9pt;mso-wrap-distance-bottom:3.6pt;mso-position-horizontal:absolute;mso-position-horizontal-relative:text;mso-position-vertical:absolute;mso-position-vertical-relative:text;v-text-anchor:top" o:gfxdata="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" stroked="f">
+              <v:textbox inset="2.53958mm,1.2694mm,2.53958mm,1.2694mm">
+                <w:txbxContent>
+                  <w:p>
+                    <w:pPr>
+                      <w:spacing w:after="0" w:line="240" w:lineRule="auto"/>
+                      <w:textDirection w:val="btLr"/>
+                    </w:pPr>
+                    <w:r>
+                      <w:rPr>
+                        <w:rFonts w:ascii="Arial" w:eastAsia="Arial" w:hAnsi="Arial" w:cs="Arial"/>
+                        <w:color w:val="000000"/>
+                        <w:sz w:val="28"/>
+                      </w:rPr>
+                      <w:t>MQR/MQA</w:t>
+                    </w:r>
+                  </w:p>
+                  <w:p>
+                    <w:pPr>
+                      <w:spacing w:line="258" w:lineRule="auto"/>
+                      <w:textDirection w:val="btLr"/>
+                    </w:pPr>
+                  </w:p>
+                </w:txbxContent>
+              </v:textbox>
+              <w10:wrap type="square"/>
+            </v:rect>
+          </w:pict>
         </mc:Fallback>
       </mc:AlternateContent>
     </w:r>
@@ -1597,6 +1872,7 @@
     <w:lsdException w:name="HTML Sample" w:semiHidden="1" w:unhideWhenUsed="1"/>
     <w:lsdException w:name="HTML Typewriter" w:semiHidden="1" w:unhideWhenUsed="1"/>
     <w:lsdException w:name="HTML Variable" w:semiHidden="1" w:unhideWhenUsed="1"/>
+    <w:lsdException w:name="Normal Table" w:semiHidden="1" w:unhideWhenUsed="1"/>
     <w:lsdException w:name="annotation subject" w:semiHidden="1" w:unhideWhenUsed="1"/>
     <w:lsdException w:name="No List" w:semiHidden="1" w:unhideWhenUsed="1"/>
     <w:lsdException w:name="Outline List 1" w:semiHidden="1" w:unhideWhenUsed="1"/>
@@ -1640,8 +1916,10 @@
     <w:lsdException w:name="Table Elegant" w:semiHidden="1" w:unhideWhenUsed="1"/>
     <w:lsdException w:name="Table Professional" w:semiHidden="1" w:unhideWhenUsed="1"/>
     <w:lsdException w:name="Table Subtle 1" w:semiHidden="1" w:unhideWhenUsed="1"/>
+    <w:lsdException w:name="Table Subtle 2" w:semiHidden="1" w:unhideWhenUsed="1"/>
     <w:lsdException w:name="Table Web 1" w:semiHidden="1" w:unhideWhenUsed="1"/>
     <w:lsdException w:name="Table Web 2" w:semiHidden="1" w:unhideWhenUsed="1"/>
+    <w:lsdException w:name="Table Web 3" w:semiHidden="1" w:unhideWhenUsed="1"/>
     <w:lsdException w:name="Balloon Text" w:semiHidden="1" w:unhideWhenUsed="1"/>
     <w:lsdException w:name="Table Grid" w:uiPriority="39"/>
     <w:lsdException w:name="Table Theme" w:semiHidden="1" w:unhideWhenUsed="1"/>

</xml_diff>